<commit_message>
Added Week 7 React Complete HandsOn
</commit_message>
<xml_diff>
--- a/Week 7/Week7_React_HandsOn.docx
+++ b/Week 7/Week7_React_HandsOn.docx
@@ -3817,6 +3817,7 @@
           <w:szCs w:val="32"/>
         </w:rPr>
       </w:pPr>
+      <w:proofErr w:type="gramStart"/>
       <w:r>
         <w:rPr>
           <w:b/>
@@ -3826,7 +3827,3031 @@
         </w:rPr>
         <w:t>File:</w:t>
       </w:r>
-    </w:p>
+      <w:r>
+        <w:rPr>
+          <w:b/>
+          <w:bCs/>
+          <w:sz w:val="32"/>
+          <w:szCs w:val="32"/>
+        </w:rPr>
+        <w:t>App.js</w:t>
+      </w:r>
+      <w:proofErr w:type="gramEnd"/>
+    </w:p>
+    <w:p>
+      <w:r>
+        <w:t xml:space="preserve">import React, </w:t>
+      </w:r>
+      <w:proofErr w:type="gramStart"/>
+      <w:r>
+        <w:t xml:space="preserve">{ </w:t>
+      </w:r>
+      <w:proofErr w:type="spellStart"/>
+      <w:r>
+        <w:t>useState</w:t>
+      </w:r>
+      <w:proofErr w:type="spellEnd"/>
+      <w:proofErr w:type="gramEnd"/>
+      <w:r>
+        <w:t xml:space="preserve"> } from 'react';</w:t>
+      </w:r>
+    </w:p>
+    <w:p>
+      <w:r>
+        <w:t>import './App.css';</w:t>
+      </w:r>
+    </w:p>
+    <w:p>
+      <w:r>
+        <w:t xml:space="preserve">import </w:t>
+      </w:r>
+      <w:proofErr w:type="spellStart"/>
+      <w:r>
+        <w:t>GuestPage</w:t>
+      </w:r>
+      <w:proofErr w:type="spellEnd"/>
+      <w:r>
+        <w:t xml:space="preserve"> from </w:t>
+      </w:r>
+      <w:proofErr w:type="gramStart"/>
+      <w:r>
+        <w:t>'./</w:t>
+      </w:r>
+      <w:proofErr w:type="gramEnd"/>
+      <w:r>
+        <w:t>components/</w:t>
+      </w:r>
+      <w:proofErr w:type="spellStart"/>
+      <w:r>
+        <w:t>GuestPage</w:t>
+      </w:r>
+      <w:proofErr w:type="spellEnd"/>
+      <w:r>
+        <w:t>';</w:t>
+      </w:r>
+    </w:p>
+    <w:p>
+      <w:r>
+        <w:t xml:space="preserve">import </w:t>
+      </w:r>
+      <w:proofErr w:type="spellStart"/>
+      <w:r>
+        <w:t>UserPage</w:t>
+      </w:r>
+      <w:proofErr w:type="spellEnd"/>
+      <w:r>
+        <w:t xml:space="preserve"> from </w:t>
+      </w:r>
+      <w:proofErr w:type="gramStart"/>
+      <w:r>
+        <w:t>'./</w:t>
+      </w:r>
+      <w:proofErr w:type="gramEnd"/>
+      <w:r>
+        <w:t>components/</w:t>
+      </w:r>
+      <w:proofErr w:type="spellStart"/>
+      <w:r>
+        <w:t>UserPage</w:t>
+      </w:r>
+      <w:proofErr w:type="spellEnd"/>
+      <w:r>
+        <w:t>';</w:t>
+      </w:r>
+    </w:p>
+    <w:p/>
+    <w:p>
+      <w:r>
+        <w:t xml:space="preserve">function </w:t>
+      </w:r>
+      <w:proofErr w:type="gramStart"/>
+      <w:r>
+        <w:t>App</w:t>
+      </w:r>
+      <w:r>
+        <w:rPr>
+          <w:i/>
+          <w:iCs/>
+        </w:rPr>
+        <w:t>(</w:t>
+      </w:r>
+      <w:proofErr w:type="gramEnd"/>
+      <w:r>
+        <w:rPr>
+          <w:i/>
+          <w:iCs/>
+        </w:rPr>
+        <w:t>)</w:t>
+      </w:r>
+      <w:r>
+        <w:t xml:space="preserve"> {</w:t>
+      </w:r>
+    </w:p>
+    <w:p>
+      <w:r>
+        <w:t xml:space="preserve">  </w:t>
+      </w:r>
+      <w:proofErr w:type="spellStart"/>
+      <w:r>
+        <w:t>const</w:t>
+      </w:r>
+      <w:proofErr w:type="spellEnd"/>
+      <w:r>
+        <w:t xml:space="preserve"> [</w:t>
+      </w:r>
+      <w:proofErr w:type="spellStart"/>
+      <w:r>
+        <w:t>isLoggedIn</w:t>
+      </w:r>
+      <w:proofErr w:type="spellEnd"/>
+      <w:r>
+        <w:t xml:space="preserve">, </w:t>
+      </w:r>
+      <w:proofErr w:type="spellStart"/>
+      <w:r>
+        <w:t>setIsLoggedIn</w:t>
+      </w:r>
+      <w:proofErr w:type="spellEnd"/>
+      <w:r>
+        <w:t xml:space="preserve">] = </w:t>
+      </w:r>
+      <w:proofErr w:type="spellStart"/>
+      <w:r>
+        <w:t>useState</w:t>
+      </w:r>
+      <w:proofErr w:type="spellEnd"/>
+      <w:r>
+        <w:t>(false);</w:t>
+      </w:r>
+    </w:p>
+    <w:p/>
+    <w:p>
+      <w:r>
+        <w:t xml:space="preserve">  </w:t>
+      </w:r>
+      <w:proofErr w:type="spellStart"/>
+      <w:r>
+        <w:t>const</w:t>
+      </w:r>
+      <w:proofErr w:type="spellEnd"/>
+      <w:r>
+        <w:t xml:space="preserve"> </w:t>
+      </w:r>
+      <w:proofErr w:type="spellStart"/>
+      <w:r>
+        <w:t>handleLogin</w:t>
+      </w:r>
+      <w:proofErr w:type="spellEnd"/>
+      <w:r>
+        <w:t xml:space="preserve"> = </w:t>
+      </w:r>
+      <w:r>
+        <w:rPr>
+          <w:i/>
+          <w:iCs/>
+        </w:rPr>
+        <w:t>()</w:t>
+      </w:r>
+      <w:r>
+        <w:t xml:space="preserve"> =&gt; </w:t>
+      </w:r>
+      <w:proofErr w:type="spellStart"/>
+      <w:r>
+        <w:t>setIsLoggedIn</w:t>
+      </w:r>
+      <w:proofErr w:type="spellEnd"/>
+      <w:r>
+        <w:t>(true);</w:t>
+      </w:r>
+    </w:p>
+    <w:p>
+      <w:r>
+        <w:t xml:space="preserve">  </w:t>
+      </w:r>
+      <w:proofErr w:type="spellStart"/>
+      <w:r>
+        <w:t>const</w:t>
+      </w:r>
+      <w:proofErr w:type="spellEnd"/>
+      <w:r>
+        <w:t xml:space="preserve"> </w:t>
+      </w:r>
+      <w:proofErr w:type="spellStart"/>
+      <w:r>
+        <w:t>handleLogout</w:t>
+      </w:r>
+      <w:proofErr w:type="spellEnd"/>
+      <w:r>
+        <w:t xml:space="preserve"> = </w:t>
+      </w:r>
+      <w:r>
+        <w:rPr>
+          <w:i/>
+          <w:iCs/>
+        </w:rPr>
+        <w:t>()</w:t>
+      </w:r>
+      <w:r>
+        <w:t xml:space="preserve"> =&gt; </w:t>
+      </w:r>
+      <w:proofErr w:type="spellStart"/>
+      <w:r>
+        <w:t>setIsLoggedIn</w:t>
+      </w:r>
+      <w:proofErr w:type="spellEnd"/>
+      <w:r>
+        <w:t>(false);</w:t>
+      </w:r>
+    </w:p>
+    <w:p/>
+    <w:p>
+      <w:r>
+        <w:t>  return (</w:t>
+      </w:r>
+    </w:p>
+    <w:p>
+      <w:r>
+        <w:t xml:space="preserve">    &lt;div </w:t>
+      </w:r>
+      <w:proofErr w:type="spellStart"/>
+      <w:r>
+        <w:t>className</w:t>
+      </w:r>
+      <w:proofErr w:type="spellEnd"/>
+      <w:r>
+        <w:t>="App"&gt;</w:t>
+      </w:r>
+    </w:p>
+    <w:p>
+      <w:r>
+        <w:t>      &lt;header&gt;</w:t>
+      </w:r>
+    </w:p>
+    <w:p>
+      <w:r>
+        <w:t>        &lt;h1&gt;Ticket Booking App&lt;/h1&gt;</w:t>
+      </w:r>
+    </w:p>
+    <w:p>
+      <w:r>
+        <w:t>        &lt;div&gt;</w:t>
+      </w:r>
+    </w:p>
+    <w:p>
+      <w:r>
+        <w:t xml:space="preserve">          </w:t>
+      </w:r>
+      <w:proofErr w:type="gramStart"/>
+      <w:r>
+        <w:t>{!</w:t>
+      </w:r>
+      <w:proofErr w:type="spellStart"/>
+      <w:r>
+        <w:t>isLoggedIn</w:t>
+      </w:r>
+      <w:proofErr w:type="spellEnd"/>
+      <w:proofErr w:type="gramEnd"/>
+      <w:r>
+        <w:t xml:space="preserve"> ? (</w:t>
+      </w:r>
+    </w:p>
+    <w:p>
+      <w:r>
+        <w:t xml:space="preserve">            &lt;button </w:t>
+      </w:r>
+      <w:proofErr w:type="spellStart"/>
+      <w:r>
+        <w:t>onClick</w:t>
+      </w:r>
+      <w:proofErr w:type="spellEnd"/>
+      <w:r>
+        <w:t>={</w:t>
+      </w:r>
+      <w:proofErr w:type="spellStart"/>
+      <w:r>
+        <w:t>handleLogin</w:t>
+      </w:r>
+      <w:proofErr w:type="spellEnd"/>
+      <w:r>
+        <w:t>}&gt;Login&lt;/button&gt;</w:t>
+      </w:r>
+    </w:p>
+    <w:p>
+      <w:r>
+        <w:t>          ) : (</w:t>
+      </w:r>
+    </w:p>
+    <w:p>
+      <w:r>
+        <w:t xml:space="preserve">            &lt;button </w:t>
+      </w:r>
+      <w:proofErr w:type="spellStart"/>
+      <w:r>
+        <w:t>onClick</w:t>
+      </w:r>
+      <w:proofErr w:type="spellEnd"/>
+      <w:r>
+        <w:t>={</w:t>
+      </w:r>
+      <w:proofErr w:type="spellStart"/>
+      <w:r>
+        <w:t>handleLogout</w:t>
+      </w:r>
+      <w:proofErr w:type="spellEnd"/>
+      <w:r>
+        <w:t>}&gt;Logout&lt;/button&gt;</w:t>
+      </w:r>
+    </w:p>
+    <w:p>
+      <w:r>
+        <w:t>          )}</w:t>
+      </w:r>
+    </w:p>
+    <w:p>
+      <w:r>
+        <w:t>        &lt;/div&gt;</w:t>
+      </w:r>
+    </w:p>
+    <w:p>
+      <w:r>
+        <w:t>      &lt;/header&gt;</w:t>
+      </w:r>
+    </w:p>
+    <w:p>
+      <w:r>
+        <w:t>      &lt;main&gt;</w:t>
+      </w:r>
+    </w:p>
+    <w:p>
+      <w:r>
+        <w:t>        {</w:t>
+      </w:r>
+      <w:proofErr w:type="spellStart"/>
+      <w:proofErr w:type="gramStart"/>
+      <w:r>
+        <w:t>isLoggedIn</w:t>
+      </w:r>
+      <w:proofErr w:type="spellEnd"/>
+      <w:r>
+        <w:t xml:space="preserve"> ?</w:t>
+      </w:r>
+      <w:proofErr w:type="gramEnd"/>
+      <w:r>
+        <w:t xml:space="preserve"> &lt;</w:t>
+      </w:r>
+      <w:proofErr w:type="spellStart"/>
+      <w:r>
+        <w:t>UserPage</w:t>
+      </w:r>
+      <w:proofErr w:type="spellEnd"/>
+      <w:r>
+        <w:t xml:space="preserve"> /</w:t>
+      </w:r>
+      <w:proofErr w:type="gramStart"/>
+      <w:r>
+        <w:t>&gt; :</w:t>
+      </w:r>
+      <w:proofErr w:type="gramEnd"/>
+      <w:r>
+        <w:t xml:space="preserve"> &lt;</w:t>
+      </w:r>
+      <w:proofErr w:type="spellStart"/>
+      <w:r>
+        <w:t>GuestPage</w:t>
+      </w:r>
+      <w:proofErr w:type="spellEnd"/>
+      <w:r>
+        <w:t xml:space="preserve"> /&gt;}</w:t>
+      </w:r>
+    </w:p>
+    <w:p>
+      <w:r>
+        <w:t>      &lt;/main&gt;</w:t>
+      </w:r>
+    </w:p>
+    <w:p>
+      <w:r>
+        <w:t>    &lt;/div&gt;</w:t>
+      </w:r>
+    </w:p>
+    <w:p>
+      <w:r>
+        <w:lastRenderedPageBreak/>
+        <w:t>  );</w:t>
+      </w:r>
+    </w:p>
+    <w:p>
+      <w:r>
+        <w:t>}</w:t>
+      </w:r>
+    </w:p>
+    <w:p>
+      <w:r>
+        <w:t>export default App;</w:t>
+      </w:r>
+    </w:p>
+    <w:p>
+      <w:pPr>
+        <w:rPr>
+          <w:b/>
+          <w:bCs/>
+          <w:sz w:val="32"/>
+          <w:szCs w:val="32"/>
+        </w:rPr>
+      </w:pPr>
+      <w:proofErr w:type="gramStart"/>
+      <w:r>
+        <w:rPr>
+          <w:b/>
+          <w:bCs/>
+          <w:sz w:val="32"/>
+          <w:szCs w:val="32"/>
+        </w:rPr>
+        <w:t>File:src/components/GuestPage.js</w:t>
+      </w:r>
+      <w:proofErr w:type="gramEnd"/>
+    </w:p>
+    <w:p>
+      <w:r>
+        <w:t>import React from 'react';</w:t>
+      </w:r>
+    </w:p>
+    <w:p>
+      <w:r>
+        <w:t xml:space="preserve">import </w:t>
+      </w:r>
+      <w:proofErr w:type="spellStart"/>
+      <w:r>
+        <w:t>FlightList</w:t>
+      </w:r>
+      <w:proofErr w:type="spellEnd"/>
+      <w:r>
+        <w:t xml:space="preserve"> from </w:t>
+      </w:r>
+      <w:proofErr w:type="gramStart"/>
+      <w:r>
+        <w:t>'./</w:t>
+      </w:r>
+      <w:proofErr w:type="spellStart"/>
+      <w:proofErr w:type="gramEnd"/>
+      <w:r>
+        <w:t>FlightList</w:t>
+      </w:r>
+      <w:proofErr w:type="spellEnd"/>
+      <w:r>
+        <w:t>';</w:t>
+      </w:r>
+    </w:p>
+    <w:p/>
+    <w:p>
+      <w:r>
+        <w:t xml:space="preserve">function </w:t>
+      </w:r>
+      <w:proofErr w:type="spellStart"/>
+      <w:proofErr w:type="gramStart"/>
+      <w:r>
+        <w:t>GuestPage</w:t>
+      </w:r>
+      <w:proofErr w:type="spellEnd"/>
+      <w:r>
+        <w:rPr>
+          <w:i/>
+          <w:iCs/>
+        </w:rPr>
+        <w:t>(</w:t>
+      </w:r>
+      <w:proofErr w:type="gramEnd"/>
+      <w:r>
+        <w:rPr>
+          <w:i/>
+          <w:iCs/>
+        </w:rPr>
+        <w:t>)</w:t>
+      </w:r>
+      <w:r>
+        <w:t xml:space="preserve"> {</w:t>
+      </w:r>
+    </w:p>
+    <w:p>
+      <w:r>
+        <w:t>  return (</w:t>
+      </w:r>
+    </w:p>
+    <w:p>
+      <w:r>
+        <w:t>    &lt;div&gt;</w:t>
+      </w:r>
+    </w:p>
+    <w:p>
+      <w:r>
+        <w:t>      &lt;h2&gt;Welcome Guest&lt;/h2&gt;</w:t>
+      </w:r>
+    </w:p>
+    <w:p>
+      <w:r>
+        <w:t xml:space="preserve">      &lt;p&gt;You can browse available flights </w:t>
+      </w:r>
+      <w:proofErr w:type="gramStart"/>
+      <w:r>
+        <w:t>below.&lt;</w:t>
+      </w:r>
+      <w:proofErr w:type="gramEnd"/>
+      <w:r>
+        <w:t>/p&gt;</w:t>
+      </w:r>
+    </w:p>
+    <w:p>
+      <w:r>
+        <w:t>      &lt;</w:t>
+      </w:r>
+      <w:proofErr w:type="spellStart"/>
+      <w:r>
+        <w:t>FlightList</w:t>
+      </w:r>
+      <w:proofErr w:type="spellEnd"/>
+      <w:r>
+        <w:t xml:space="preserve"> </w:t>
+      </w:r>
+      <w:proofErr w:type="spellStart"/>
+      <w:r>
+        <w:t>showBooking</w:t>
+      </w:r>
+      <w:proofErr w:type="spellEnd"/>
+      <w:r>
+        <w:t>={false} /&gt;</w:t>
+      </w:r>
+    </w:p>
+    <w:p>
+      <w:r>
+        <w:t>    &lt;/div&gt;</w:t>
+      </w:r>
+    </w:p>
+    <w:p>
+      <w:r>
+        <w:t>  );</w:t>
+      </w:r>
+    </w:p>
+    <w:p>
+      <w:r>
+        <w:t>}</w:t>
+      </w:r>
+    </w:p>
+    <w:p>
+      <w:r>
+        <w:t xml:space="preserve">export default </w:t>
+      </w:r>
+      <w:proofErr w:type="spellStart"/>
+      <w:r>
+        <w:t>GuestPage</w:t>
+      </w:r>
+      <w:proofErr w:type="spellEnd"/>
+      <w:r>
+        <w:t>;</w:t>
+      </w:r>
+    </w:p>
+    <w:p>
+      <w:pPr>
+        <w:rPr>
+          <w:b/>
+          <w:bCs/>
+          <w:sz w:val="32"/>
+          <w:szCs w:val="32"/>
+        </w:rPr>
+      </w:pPr>
+      <w:proofErr w:type="gramStart"/>
+      <w:r>
+        <w:rPr>
+          <w:b/>
+          <w:bCs/>
+          <w:sz w:val="32"/>
+          <w:szCs w:val="32"/>
+        </w:rPr>
+        <w:t>File:src/components/UserPage.js</w:t>
+      </w:r>
+      <w:proofErr w:type="gramEnd"/>
+    </w:p>
+    <w:p>
+      <w:r>
+        <w:t>import React from 'react';</w:t>
+      </w:r>
+    </w:p>
+    <w:p>
+      <w:r>
+        <w:t xml:space="preserve">import </w:t>
+      </w:r>
+      <w:proofErr w:type="spellStart"/>
+      <w:r>
+        <w:t>FlightList</w:t>
+      </w:r>
+      <w:proofErr w:type="spellEnd"/>
+      <w:r>
+        <w:t xml:space="preserve"> from </w:t>
+      </w:r>
+      <w:proofErr w:type="gramStart"/>
+      <w:r>
+        <w:t>'./</w:t>
+      </w:r>
+      <w:proofErr w:type="spellStart"/>
+      <w:proofErr w:type="gramEnd"/>
+      <w:r>
+        <w:t>FlightList</w:t>
+      </w:r>
+      <w:proofErr w:type="spellEnd"/>
+      <w:r>
+        <w:t>';</w:t>
+      </w:r>
+    </w:p>
+    <w:p>
+      <w:r>
+        <w:t xml:space="preserve">function </w:t>
+      </w:r>
+      <w:proofErr w:type="spellStart"/>
+      <w:proofErr w:type="gramStart"/>
+      <w:r>
+        <w:t>UserPage</w:t>
+      </w:r>
+      <w:proofErr w:type="spellEnd"/>
+      <w:r>
+        <w:rPr>
+          <w:i/>
+          <w:iCs/>
+        </w:rPr>
+        <w:t>(</w:t>
+      </w:r>
+      <w:proofErr w:type="gramEnd"/>
+      <w:r>
+        <w:rPr>
+          <w:i/>
+          <w:iCs/>
+        </w:rPr>
+        <w:t>)</w:t>
+      </w:r>
+      <w:r>
+        <w:t xml:space="preserve"> {</w:t>
+      </w:r>
+    </w:p>
+    <w:p>
+      <w:r>
+        <w:t>  return (</w:t>
+      </w:r>
+    </w:p>
+    <w:p>
+      <w:r>
+        <w:t>    &lt;div&gt;</w:t>
+      </w:r>
+    </w:p>
+    <w:p>
+      <w:r>
+        <w:t>      &lt;h2&gt;Welcome User&lt;/h2&gt;</w:t>
+      </w:r>
+    </w:p>
+    <w:p>
+      <w:r>
+        <w:t xml:space="preserve">      &lt;p&gt;You can browse and book your flight </w:t>
+      </w:r>
+      <w:proofErr w:type="gramStart"/>
+      <w:r>
+        <w:t>tickets.&lt;</w:t>
+      </w:r>
+      <w:proofErr w:type="gramEnd"/>
+      <w:r>
+        <w:t>/p&gt;</w:t>
+      </w:r>
+    </w:p>
+    <w:p>
+      <w:r>
+        <w:t>      &lt;</w:t>
+      </w:r>
+      <w:proofErr w:type="spellStart"/>
+      <w:r>
+        <w:t>FlightList</w:t>
+      </w:r>
+      <w:proofErr w:type="spellEnd"/>
+      <w:r>
+        <w:t xml:space="preserve"> </w:t>
+      </w:r>
+      <w:proofErr w:type="spellStart"/>
+      <w:r>
+        <w:t>showBooking</w:t>
+      </w:r>
+      <w:proofErr w:type="spellEnd"/>
+      <w:r>
+        <w:t>={true} /&gt;</w:t>
+      </w:r>
+    </w:p>
+    <w:p>
+      <w:r>
+        <w:t>    &lt;/div&gt;</w:t>
+      </w:r>
+    </w:p>
+    <w:p>
+      <w:r>
+        <w:t>  );</w:t>
+      </w:r>
+    </w:p>
+    <w:p>
+      <w:r>
+        <w:t>}</w:t>
+      </w:r>
+    </w:p>
+    <w:p>
+      <w:r>
+        <w:t xml:space="preserve">export default </w:t>
+      </w:r>
+      <w:proofErr w:type="spellStart"/>
+      <w:r>
+        <w:t>UserPage</w:t>
+      </w:r>
+      <w:proofErr w:type="spellEnd"/>
+      <w:r>
+        <w:t>;</w:t>
+      </w:r>
+    </w:p>
+    <w:p>
+      <w:pPr>
+        <w:rPr>
+          <w:b/>
+          <w:bCs/>
+          <w:sz w:val="32"/>
+          <w:szCs w:val="32"/>
+        </w:rPr>
+      </w:pPr>
+      <w:proofErr w:type="gramStart"/>
+      <w:r>
+        <w:rPr>
+          <w:b/>
+          <w:bCs/>
+          <w:sz w:val="32"/>
+          <w:szCs w:val="32"/>
+        </w:rPr>
+        <w:lastRenderedPageBreak/>
+        <w:t>File:src/components/FlightList.js</w:t>
+      </w:r>
+      <w:proofErr w:type="gramEnd"/>
+    </w:p>
+    <w:p>
+      <w:r>
+        <w:t>import React from 'react';</w:t>
+      </w:r>
+    </w:p>
+    <w:p>
+      <w:proofErr w:type="spellStart"/>
+      <w:r>
+        <w:t>const</w:t>
+      </w:r>
+      <w:proofErr w:type="spellEnd"/>
+      <w:r>
+        <w:t xml:space="preserve"> flights = [</w:t>
+      </w:r>
+    </w:p>
+    <w:p>
+      <w:r>
+        <w:t xml:space="preserve">  </w:t>
+      </w:r>
+      <w:proofErr w:type="gramStart"/>
+      <w:r>
+        <w:t>{ id</w:t>
+      </w:r>
+      <w:proofErr w:type="gramEnd"/>
+      <w:r>
+        <w:t xml:space="preserve">: 1, airline: 'Air India', from: 'Delhi', to: 'Mumbai', price: </w:t>
+      </w:r>
+      <w:proofErr w:type="gramStart"/>
+      <w:r>
+        <w:t>4500 }</w:t>
+      </w:r>
+      <w:proofErr w:type="gramEnd"/>
+      <w:r>
+        <w:t>,</w:t>
+      </w:r>
+    </w:p>
+    <w:p>
+      <w:r>
+        <w:t xml:space="preserve">  </w:t>
+      </w:r>
+      <w:proofErr w:type="gramStart"/>
+      <w:r>
+        <w:t>{ id</w:t>
+      </w:r>
+      <w:proofErr w:type="gramEnd"/>
+      <w:r>
+        <w:t xml:space="preserve">: 2, airline: 'IndiGo', from: 'Bangalore', to: 'Kolkata', price: </w:t>
+      </w:r>
+      <w:proofErr w:type="gramStart"/>
+      <w:r>
+        <w:t>5200 }</w:t>
+      </w:r>
+      <w:proofErr w:type="gramEnd"/>
+      <w:r>
+        <w:t>,</w:t>
+      </w:r>
+    </w:p>
+    <w:p>
+      <w:r>
+        <w:t xml:space="preserve">  </w:t>
+      </w:r>
+      <w:proofErr w:type="gramStart"/>
+      <w:r>
+        <w:t>{ id</w:t>
+      </w:r>
+      <w:proofErr w:type="gramEnd"/>
+      <w:r>
+        <w:t xml:space="preserve">: 3, airline: 'Vistara', from: 'Chennai', to: 'Hyderabad', price: </w:t>
+      </w:r>
+      <w:proofErr w:type="gramStart"/>
+      <w:r>
+        <w:t>3900 }</w:t>
+      </w:r>
+      <w:proofErr w:type="gramEnd"/>
+      <w:r>
+        <w:t>,</w:t>
+      </w:r>
+    </w:p>
+    <w:p>
+      <w:r>
+        <w:t>];</w:t>
+      </w:r>
+    </w:p>
+    <w:p>
+      <w:r>
+        <w:t xml:space="preserve">function </w:t>
+      </w:r>
+      <w:proofErr w:type="spellStart"/>
+      <w:proofErr w:type="gramStart"/>
+      <w:r>
+        <w:t>FlightList</w:t>
+      </w:r>
+      <w:proofErr w:type="spellEnd"/>
+      <w:r>
+        <w:rPr>
+          <w:i/>
+          <w:iCs/>
+        </w:rPr>
+        <w:t xml:space="preserve">({ </w:t>
+      </w:r>
+      <w:proofErr w:type="spellStart"/>
+      <w:r>
+        <w:rPr>
+          <w:i/>
+          <w:iCs/>
+        </w:rPr>
+        <w:t>showBooking</w:t>
+      </w:r>
+      <w:proofErr w:type="spellEnd"/>
+      <w:proofErr w:type="gramEnd"/>
+      <w:r>
+        <w:rPr>
+          <w:i/>
+          <w:iCs/>
+        </w:rPr>
+        <w:t xml:space="preserve"> })</w:t>
+      </w:r>
+      <w:r>
+        <w:t xml:space="preserve"> {</w:t>
+      </w:r>
+    </w:p>
+    <w:p>
+      <w:r>
+        <w:t xml:space="preserve">  </w:t>
+      </w:r>
+      <w:proofErr w:type="spellStart"/>
+      <w:r>
+        <w:t>const</w:t>
+      </w:r>
+      <w:proofErr w:type="spellEnd"/>
+      <w:r>
+        <w:t xml:space="preserve"> </w:t>
+      </w:r>
+      <w:proofErr w:type="spellStart"/>
+      <w:r>
+        <w:t>handleBook</w:t>
+      </w:r>
+      <w:proofErr w:type="spellEnd"/>
+      <w:r>
+        <w:t xml:space="preserve"> = </w:t>
+      </w:r>
+      <w:r>
+        <w:rPr>
+          <w:i/>
+          <w:iCs/>
+        </w:rPr>
+        <w:t>(flight)</w:t>
+      </w:r>
+      <w:r>
+        <w:t xml:space="preserve"> =&gt; {</w:t>
+      </w:r>
+    </w:p>
+    <w:p>
+      <w:r>
+        <w:t xml:space="preserve">    </w:t>
+      </w:r>
+      <w:proofErr w:type="gramStart"/>
+      <w:r>
+        <w:t>alert(</w:t>
+      </w:r>
+      <w:proofErr w:type="gramEnd"/>
+      <w:r>
+        <w:t>`Ticket booked for ${</w:t>
+      </w:r>
+      <w:proofErr w:type="spellStart"/>
+      <w:proofErr w:type="gramStart"/>
+      <w:r>
+        <w:t>flight.airline</w:t>
+      </w:r>
+      <w:proofErr w:type="spellEnd"/>
+      <w:proofErr w:type="gramEnd"/>
+      <w:r>
+        <w:t>} from ${</w:t>
+      </w:r>
+      <w:proofErr w:type="spellStart"/>
+      <w:proofErr w:type="gramStart"/>
+      <w:r>
+        <w:t>flight.from</w:t>
+      </w:r>
+      <w:proofErr w:type="spellEnd"/>
+      <w:proofErr w:type="gramEnd"/>
+      <w:r>
+        <w:t>} to ${</w:t>
+      </w:r>
+      <w:proofErr w:type="gramStart"/>
+      <w:r>
+        <w:t>flight.to}`</w:t>
+      </w:r>
+      <w:proofErr w:type="gramEnd"/>
+      <w:r>
+        <w:t>);</w:t>
+      </w:r>
+    </w:p>
+    <w:p>
+      <w:r>
+        <w:t>  };</w:t>
+      </w:r>
+    </w:p>
+    <w:p/>
+    <w:p>
+      <w:r>
+        <w:t>  return (</w:t>
+      </w:r>
+    </w:p>
+    <w:p>
+      <w:r>
+        <w:t>    &lt;div&gt;</w:t>
+      </w:r>
+    </w:p>
+    <w:p>
+      <w:r>
+        <w:t>      &lt;h3&gt;Available Flights&lt;/h3&gt;</w:t>
+      </w:r>
+    </w:p>
+    <w:p>
+      <w:r>
+        <w:t>      &lt;table border="1" style</w:t>
+      </w:r>
+      <w:proofErr w:type="gramStart"/>
+      <w:r>
+        <w:t>={{ margin</w:t>
+      </w:r>
+      <w:proofErr w:type="gramEnd"/>
+      <w:r>
+        <w:t>: 'auto', width: '70%</w:t>
+      </w:r>
+      <w:proofErr w:type="gramStart"/>
+      <w:r>
+        <w:t>' }}&gt;</w:t>
+      </w:r>
+      <w:proofErr w:type="gramEnd"/>
+    </w:p>
+    <w:p>
+      <w:r>
+        <w:t>        &lt;</w:t>
+      </w:r>
+      <w:proofErr w:type="spellStart"/>
+      <w:r>
+        <w:t>thead</w:t>
+      </w:r>
+      <w:proofErr w:type="spellEnd"/>
+      <w:r>
+        <w:t>&gt;</w:t>
+      </w:r>
+    </w:p>
+    <w:p>
+      <w:r>
+        <w:t>          &lt;tr&gt;</w:t>
+      </w:r>
+    </w:p>
+    <w:p>
+      <w:r>
+        <w:t>            &lt;</w:t>
+      </w:r>
+      <w:proofErr w:type="spellStart"/>
+      <w:r>
+        <w:t>th</w:t>
+      </w:r>
+      <w:proofErr w:type="spellEnd"/>
+      <w:r>
+        <w:t>&gt;Airline&lt;/</w:t>
+      </w:r>
+      <w:proofErr w:type="spellStart"/>
+      <w:r>
+        <w:t>th</w:t>
+      </w:r>
+      <w:proofErr w:type="spellEnd"/>
+      <w:r>
+        <w:t>&gt;</w:t>
+      </w:r>
+    </w:p>
+    <w:p>
+      <w:r>
+        <w:t>            &lt;</w:t>
+      </w:r>
+      <w:proofErr w:type="spellStart"/>
+      <w:r>
+        <w:t>th</w:t>
+      </w:r>
+      <w:proofErr w:type="spellEnd"/>
+      <w:r>
+        <w:t>&gt;From&lt;/</w:t>
+      </w:r>
+      <w:proofErr w:type="spellStart"/>
+      <w:r>
+        <w:t>th</w:t>
+      </w:r>
+      <w:proofErr w:type="spellEnd"/>
+      <w:r>
+        <w:t>&gt;</w:t>
+      </w:r>
+    </w:p>
+    <w:p>
+      <w:r>
+        <w:t>            &lt;</w:t>
+      </w:r>
+      <w:proofErr w:type="spellStart"/>
+      <w:r>
+        <w:t>th</w:t>
+      </w:r>
+      <w:proofErr w:type="spellEnd"/>
+      <w:r>
+        <w:t>&gt;To&lt;/</w:t>
+      </w:r>
+      <w:proofErr w:type="spellStart"/>
+      <w:r>
+        <w:t>th</w:t>
+      </w:r>
+      <w:proofErr w:type="spellEnd"/>
+      <w:r>
+        <w:t>&gt;</w:t>
+      </w:r>
+    </w:p>
+    <w:p>
+      <w:r>
+        <w:t>            &lt;</w:t>
+      </w:r>
+      <w:proofErr w:type="spellStart"/>
+      <w:r>
+        <w:t>th</w:t>
+      </w:r>
+      <w:proofErr w:type="spellEnd"/>
+      <w:r>
+        <w:t>&gt;Price (INR)&lt;/</w:t>
+      </w:r>
+      <w:proofErr w:type="spellStart"/>
+      <w:r>
+        <w:t>th</w:t>
+      </w:r>
+      <w:proofErr w:type="spellEnd"/>
+      <w:r>
+        <w:t>&gt;</w:t>
+      </w:r>
+    </w:p>
+    <w:p>
+      <w:r>
+        <w:t>            {</w:t>
+      </w:r>
+      <w:proofErr w:type="spellStart"/>
+      <w:r>
+        <w:t>showBooking</w:t>
+      </w:r>
+      <w:proofErr w:type="spellEnd"/>
+      <w:r>
+        <w:t xml:space="preserve"> &amp;&amp; &lt;</w:t>
+      </w:r>
+      <w:proofErr w:type="spellStart"/>
+      <w:r>
+        <w:t>th</w:t>
+      </w:r>
+      <w:proofErr w:type="spellEnd"/>
+      <w:r>
+        <w:t>&gt;Action&lt;/</w:t>
+      </w:r>
+      <w:proofErr w:type="spellStart"/>
+      <w:r>
+        <w:t>th</w:t>
+      </w:r>
+      <w:proofErr w:type="spellEnd"/>
+      <w:r>
+        <w:t>&gt;}</w:t>
+      </w:r>
+    </w:p>
+    <w:p>
+      <w:r>
+        <w:t>          &lt;/tr&gt;</w:t>
+      </w:r>
+    </w:p>
+    <w:p>
+      <w:r>
+        <w:t>        &lt;/</w:t>
+      </w:r>
+      <w:proofErr w:type="spellStart"/>
+      <w:r>
+        <w:t>thead</w:t>
+      </w:r>
+      <w:proofErr w:type="spellEnd"/>
+      <w:r>
+        <w:t>&gt;</w:t>
+      </w:r>
+    </w:p>
+    <w:p>
+      <w:r>
+        <w:t>        &lt;</w:t>
+      </w:r>
+      <w:proofErr w:type="spellStart"/>
+      <w:r>
+        <w:t>tbody</w:t>
+      </w:r>
+      <w:proofErr w:type="spellEnd"/>
+      <w:r>
+        <w:t>&gt;</w:t>
+      </w:r>
+    </w:p>
+    <w:p>
+      <w:r>
+        <w:t>          {</w:t>
+      </w:r>
+      <w:proofErr w:type="spellStart"/>
+      <w:r>
+        <w:t>flights.map</w:t>
+      </w:r>
+      <w:proofErr w:type="spellEnd"/>
+      <w:r>
+        <w:t>(</w:t>
+      </w:r>
+      <w:r>
+        <w:rPr>
+          <w:i/>
+          <w:iCs/>
+        </w:rPr>
+        <w:t>(flight)</w:t>
+      </w:r>
+      <w:r>
+        <w:t xml:space="preserve"> =&gt; (</w:t>
+      </w:r>
+    </w:p>
+    <w:p>
+      <w:r>
+        <w:t>            &lt;tr key={flight.id}&gt;</w:t>
+      </w:r>
+    </w:p>
+    <w:p>
+      <w:r>
+        <w:t>              &lt;td&gt;{</w:t>
+      </w:r>
+      <w:proofErr w:type="spellStart"/>
+      <w:proofErr w:type="gramStart"/>
+      <w:r>
+        <w:t>flight.airline</w:t>
+      </w:r>
+      <w:proofErr w:type="spellEnd"/>
+      <w:proofErr w:type="gramEnd"/>
+      <w:r>
+        <w:t>}&lt;/td&gt;</w:t>
+      </w:r>
+    </w:p>
+    <w:p>
+      <w:r>
+        <w:t>              &lt;td&gt;{</w:t>
+      </w:r>
+      <w:proofErr w:type="spellStart"/>
+      <w:proofErr w:type="gramStart"/>
+      <w:r>
+        <w:t>flight.from</w:t>
+      </w:r>
+      <w:proofErr w:type="spellEnd"/>
+      <w:proofErr w:type="gramEnd"/>
+      <w:r>
+        <w:t>}&lt;/td&gt;</w:t>
+      </w:r>
+    </w:p>
+    <w:p>
+      <w:r>
+        <w:t>              &lt;td&gt;{</w:t>
+      </w:r>
+      <w:proofErr w:type="gramStart"/>
+      <w:r>
+        <w:t>flight.to}&lt;</w:t>
+      </w:r>
+      <w:proofErr w:type="gramEnd"/>
+      <w:r>
+        <w:t>/td&gt;</w:t>
+      </w:r>
+    </w:p>
+    <w:p>
+      <w:r>
+        <w:lastRenderedPageBreak/>
+        <w:t>              &lt;td&gt;{</w:t>
+      </w:r>
+      <w:proofErr w:type="spellStart"/>
+      <w:proofErr w:type="gramStart"/>
+      <w:r>
+        <w:t>flight.price</w:t>
+      </w:r>
+      <w:proofErr w:type="spellEnd"/>
+      <w:proofErr w:type="gramEnd"/>
+      <w:r>
+        <w:t>}&lt;/td&gt;</w:t>
+      </w:r>
+    </w:p>
+    <w:p>
+      <w:r>
+        <w:t>              {</w:t>
+      </w:r>
+      <w:proofErr w:type="spellStart"/>
+      <w:r>
+        <w:t>showBooking</w:t>
+      </w:r>
+      <w:proofErr w:type="spellEnd"/>
+      <w:r>
+        <w:t xml:space="preserve"> &amp;&amp; (</w:t>
+      </w:r>
+    </w:p>
+    <w:p>
+      <w:r>
+        <w:t>                &lt;td&gt;</w:t>
+      </w:r>
+    </w:p>
+    <w:p>
+      <w:r>
+        <w:t xml:space="preserve">                  &lt;button </w:t>
+      </w:r>
+      <w:proofErr w:type="spellStart"/>
+      <w:r>
+        <w:t>onClick</w:t>
+      </w:r>
+      <w:proofErr w:type="spellEnd"/>
+      <w:proofErr w:type="gramStart"/>
+      <w:r>
+        <w:t>={</w:t>
+      </w:r>
+      <w:proofErr w:type="gramEnd"/>
+      <w:r>
+        <w:rPr>
+          <w:i/>
+          <w:iCs/>
+        </w:rPr>
+        <w:t>()</w:t>
+      </w:r>
+      <w:r>
+        <w:t xml:space="preserve"> =&gt; </w:t>
+      </w:r>
+      <w:proofErr w:type="spellStart"/>
+      <w:r>
+        <w:t>handleBook</w:t>
+      </w:r>
+      <w:proofErr w:type="spellEnd"/>
+      <w:r>
+        <w:t>(flight)}&gt;Book&lt;/button&gt;</w:t>
+      </w:r>
+    </w:p>
+    <w:p>
+      <w:r>
+        <w:t>                &lt;/td&gt;</w:t>
+      </w:r>
+    </w:p>
+    <w:p>
+      <w:r>
+        <w:t>              )}</w:t>
+      </w:r>
+    </w:p>
+    <w:p>
+      <w:r>
+        <w:t>            &lt;/tr&gt;</w:t>
+      </w:r>
+    </w:p>
+    <w:p>
+      <w:r>
+        <w:t>          ))}</w:t>
+      </w:r>
+    </w:p>
+    <w:p>
+      <w:r>
+        <w:t>        &lt;/</w:t>
+      </w:r>
+      <w:proofErr w:type="spellStart"/>
+      <w:r>
+        <w:t>tbody</w:t>
+      </w:r>
+      <w:proofErr w:type="spellEnd"/>
+      <w:r>
+        <w:t>&gt;</w:t>
+      </w:r>
+    </w:p>
+    <w:p>
+      <w:r>
+        <w:t>      &lt;/table&gt;</w:t>
+      </w:r>
+    </w:p>
+    <w:p>
+      <w:r>
+        <w:t>    &lt;/div&gt;</w:t>
+      </w:r>
+    </w:p>
+    <w:p>
+      <w:r>
+        <w:t>  );</w:t>
+      </w:r>
+    </w:p>
+    <w:p>
+      <w:r>
+        <w:t>}</w:t>
+      </w:r>
+    </w:p>
+    <w:p>
+      <w:r>
+        <w:t xml:space="preserve">export default </w:t>
+      </w:r>
+      <w:proofErr w:type="spellStart"/>
+      <w:r>
+        <w:t>FlightList</w:t>
+      </w:r>
+      <w:proofErr w:type="spellEnd"/>
+      <w:r>
+        <w:t>;</w:t>
+      </w:r>
+    </w:p>
+    <w:p>
+      <w:pPr>
+        <w:rPr>
+          <w:b/>
+          <w:bCs/>
+          <w:sz w:val="32"/>
+          <w:szCs w:val="32"/>
+        </w:rPr>
+      </w:pPr>
+      <w:r>
+        <w:rPr>
+          <w:b/>
+          <w:bCs/>
+          <w:sz w:val="32"/>
+          <w:szCs w:val="32"/>
+        </w:rPr>
+        <w:t>Output:</w:t>
+      </w:r>
+    </w:p>
+    <w:p>
+      <w:pPr>
+        <w:rPr>
+          <w:b/>
+          <w:bCs/>
+          <w:sz w:val="32"/>
+          <w:szCs w:val="32"/>
+        </w:rPr>
+      </w:pPr>
+      <w:r>
+        <w:rPr>
+          <w:b/>
+          <w:bCs/>
+          <w:noProof/>
+          <w:sz w:val="32"/>
+          <w:szCs w:val="32"/>
+        </w:rPr>
+        <w:drawing>
+          <wp:inline distT="0" distB="0" distL="0" distR="0" wp14:anchorId="2A25E673" wp14:editId="12DF28D5">
+            <wp:extent cx="5501675" cy="3290887"/>
+            <wp:effectExtent l="152400" t="152400" r="365760" b="367030"/>
+            <wp:docPr id="1700605675" name="Picture 1"/>
+            <wp:cNvGraphicFramePr>
+              <a:graphicFrameLocks xmlns:a="http://schemas.openxmlformats.org/drawingml/2006/main" noChangeAspect="1"/>
+            </wp:cNvGraphicFramePr>
+            <a:graphic xmlns:a="http://schemas.openxmlformats.org/drawingml/2006/main">
+              <a:graphicData uri="http://schemas.openxmlformats.org/drawingml/2006/picture">
+                <pic:pic xmlns:pic="http://schemas.openxmlformats.org/drawingml/2006/picture">
+                  <pic:nvPicPr>
+                    <pic:cNvPr id="1700605675" name="Picture 1700605675"/>
+                    <pic:cNvPicPr/>
+                  </pic:nvPicPr>
+                  <pic:blipFill>
+                    <a:blip r:embed="rId10" cstate="print">
+                      <a:extLst>
+                        <a:ext uri="{28A0092B-C50C-407E-A947-70E740481C1C}">
+                          <a14:useLocalDpi xmlns:a14="http://schemas.microsoft.com/office/drawing/2010/main" val="0"/>
+                        </a:ext>
+                      </a:extLst>
+                    </a:blip>
+                    <a:stretch>
+                      <a:fillRect/>
+                    </a:stretch>
+                  </pic:blipFill>
+                  <pic:spPr>
+                    <a:xfrm>
+                      <a:off x="0" y="0"/>
+                      <a:ext cx="5519822" cy="3301742"/>
+                    </a:xfrm>
+                    <a:prstGeom prst="rect">
+                      <a:avLst/>
+                    </a:prstGeom>
+                    <a:ln>
+                      <a:noFill/>
+                    </a:ln>
+                    <a:effectLst>
+                      <a:outerShdw blurRad="292100" dist="139700" dir="2700000" algn="tl" rotWithShape="0">
+                        <a:srgbClr val="333333">
+                          <a:alpha val="65000"/>
+                        </a:srgbClr>
+                      </a:outerShdw>
+                    </a:effectLst>
+                  </pic:spPr>
+                </pic:pic>
+              </a:graphicData>
+            </a:graphic>
+          </wp:inline>
+        </w:drawing>
+      </w:r>
+    </w:p>
+    <w:p>
+      <w:pPr>
+        <w:rPr>
+          <w:b/>
+          <w:bCs/>
+          <w:sz w:val="32"/>
+          <w:szCs w:val="32"/>
+        </w:rPr>
+      </w:pPr>
+    </w:p>
+    <w:p>
+      <w:pPr>
+        <w:rPr>
+          <w:b/>
+          <w:bCs/>
+          <w:sz w:val="32"/>
+          <w:szCs w:val="32"/>
+        </w:rPr>
+      </w:pPr>
+      <w:r>
+        <w:rPr>
+          <w:b/>
+          <w:bCs/>
+          <w:noProof/>
+          <w:sz w:val="32"/>
+          <w:szCs w:val="32"/>
+        </w:rPr>
+        <w:lastRenderedPageBreak/>
+        <w:drawing>
+          <wp:inline distT="0" distB="0" distL="0" distR="0" wp14:anchorId="203582C2" wp14:editId="31E3FFF5">
+            <wp:extent cx="5731510" cy="3435985"/>
+            <wp:effectExtent l="152400" t="152400" r="364490" b="354965"/>
+            <wp:docPr id="871623472" name="Picture 2"/>
+            <wp:cNvGraphicFramePr>
+              <a:graphicFrameLocks xmlns:a="http://schemas.openxmlformats.org/drawingml/2006/main" noChangeAspect="1"/>
+            </wp:cNvGraphicFramePr>
+            <a:graphic xmlns:a="http://schemas.openxmlformats.org/drawingml/2006/main">
+              <a:graphicData uri="http://schemas.openxmlformats.org/drawingml/2006/picture">
+                <pic:pic xmlns:pic="http://schemas.openxmlformats.org/drawingml/2006/picture">
+                  <pic:nvPicPr>
+                    <pic:cNvPr id="871623472" name="Picture 871623472"/>
+                    <pic:cNvPicPr/>
+                  </pic:nvPicPr>
+                  <pic:blipFill>
+                    <a:blip r:embed="rId11" cstate="print">
+                      <a:extLst>
+                        <a:ext uri="{28A0092B-C50C-407E-A947-70E740481C1C}">
+                          <a14:useLocalDpi xmlns:a14="http://schemas.microsoft.com/office/drawing/2010/main" val="0"/>
+                        </a:ext>
+                      </a:extLst>
+                    </a:blip>
+                    <a:stretch>
+                      <a:fillRect/>
+                    </a:stretch>
+                  </pic:blipFill>
+                  <pic:spPr>
+                    <a:xfrm>
+                      <a:off x="0" y="0"/>
+                      <a:ext cx="5731510" cy="3435985"/>
+                    </a:xfrm>
+                    <a:prstGeom prst="rect">
+                      <a:avLst/>
+                    </a:prstGeom>
+                    <a:ln>
+                      <a:noFill/>
+                    </a:ln>
+                    <a:effectLst>
+                      <a:outerShdw blurRad="292100" dist="139700" dir="2700000" algn="tl" rotWithShape="0">
+                        <a:srgbClr val="333333">
+                          <a:alpha val="65000"/>
+                        </a:srgbClr>
+                      </a:outerShdw>
+                    </a:effectLst>
+                  </pic:spPr>
+                </pic:pic>
+              </a:graphicData>
+            </a:graphic>
+          </wp:inline>
+        </w:drawing>
+      </w:r>
+    </w:p>
+    <w:p>
+      <w:pPr>
+        <w:rPr>
+          <w:b/>
+          <w:bCs/>
+          <w:sz w:val="32"/>
+          <w:szCs w:val="32"/>
+        </w:rPr>
+      </w:pPr>
+    </w:p>
+    <w:p>
+      <w:pPr>
+        <w:rPr>
+          <w:b/>
+          <w:bCs/>
+          <w:sz w:val="32"/>
+          <w:szCs w:val="32"/>
+        </w:rPr>
+      </w:pPr>
+      <w:r>
+        <w:rPr>
+          <w:b/>
+          <w:bCs/>
+          <w:sz w:val="32"/>
+          <w:szCs w:val="32"/>
+        </w:rPr>
+        <w:t xml:space="preserve">Exercise </w:t>
+      </w:r>
+      <w:proofErr w:type="gramStart"/>
+      <w:r>
+        <w:rPr>
+          <w:b/>
+          <w:bCs/>
+          <w:sz w:val="32"/>
+          <w:szCs w:val="32"/>
+        </w:rPr>
+        <w:t>5:</w:t>
+      </w:r>
+      <w:r>
+        <w:rPr>
+          <w:b/>
+          <w:bCs/>
+          <w:sz w:val="32"/>
+          <w:szCs w:val="32"/>
+        </w:rPr>
+        <w:t>Bloggerapp</w:t>
+      </w:r>
+      <w:proofErr w:type="gramEnd"/>
+    </w:p>
+    <w:p>
+      <w:pPr>
+        <w:rPr>
+          <w:b/>
+          <w:bCs/>
+          <w:sz w:val="32"/>
+          <w:szCs w:val="32"/>
+        </w:rPr>
+      </w:pPr>
+      <w:r>
+        <w:rPr>
+          <w:b/>
+          <w:bCs/>
+          <w:sz w:val="32"/>
+          <w:szCs w:val="32"/>
+        </w:rPr>
+        <w:t>Code:</w:t>
+      </w:r>
+    </w:p>
+    <w:p>
+      <w:pPr>
+        <w:rPr>
+          <w:b/>
+          <w:bCs/>
+          <w:sz w:val="32"/>
+          <w:szCs w:val="32"/>
+        </w:rPr>
+      </w:pPr>
+      <w:proofErr w:type="gramStart"/>
+      <w:r>
+        <w:rPr>
+          <w:b/>
+          <w:bCs/>
+          <w:sz w:val="32"/>
+          <w:szCs w:val="32"/>
+        </w:rPr>
+        <w:t>File:App.js</w:t>
+      </w:r>
+      <w:proofErr w:type="gramEnd"/>
+    </w:p>
+    <w:p>
+      <w:r>
+        <w:t xml:space="preserve">import React, </w:t>
+      </w:r>
+      <w:proofErr w:type="gramStart"/>
+      <w:r>
+        <w:t xml:space="preserve">{ </w:t>
+      </w:r>
+      <w:proofErr w:type="spellStart"/>
+      <w:r>
+        <w:t>useState</w:t>
+      </w:r>
+      <w:proofErr w:type="spellEnd"/>
+      <w:proofErr w:type="gramEnd"/>
+      <w:r>
+        <w:t xml:space="preserve"> } from 'react';</w:t>
+      </w:r>
+    </w:p>
+    <w:p>
+      <w:r>
+        <w:t>import './App.css';</w:t>
+      </w:r>
+    </w:p>
+    <w:p>
+      <w:r>
+        <w:t xml:space="preserve">import </w:t>
+      </w:r>
+      <w:proofErr w:type="spellStart"/>
+      <w:r>
+        <w:t>BookDetails</w:t>
+      </w:r>
+      <w:proofErr w:type="spellEnd"/>
+      <w:r>
+        <w:t xml:space="preserve"> from </w:t>
+      </w:r>
+      <w:proofErr w:type="gramStart"/>
+      <w:r>
+        <w:t>'./</w:t>
+      </w:r>
+      <w:proofErr w:type="gramEnd"/>
+      <w:r>
+        <w:t>components/</w:t>
+      </w:r>
+      <w:proofErr w:type="spellStart"/>
+      <w:r>
+        <w:t>BookDetails</w:t>
+      </w:r>
+      <w:proofErr w:type="spellEnd"/>
+      <w:r>
+        <w:t>';</w:t>
+      </w:r>
+    </w:p>
+    <w:p>
+      <w:r>
+        <w:t xml:space="preserve">import </w:t>
+      </w:r>
+      <w:proofErr w:type="spellStart"/>
+      <w:r>
+        <w:t>BlogDetails</w:t>
+      </w:r>
+      <w:proofErr w:type="spellEnd"/>
+      <w:r>
+        <w:t xml:space="preserve"> from </w:t>
+      </w:r>
+      <w:proofErr w:type="gramStart"/>
+      <w:r>
+        <w:t>'./</w:t>
+      </w:r>
+      <w:proofErr w:type="gramEnd"/>
+      <w:r>
+        <w:t>components/</w:t>
+      </w:r>
+      <w:proofErr w:type="spellStart"/>
+      <w:r>
+        <w:t>BlogDetails</w:t>
+      </w:r>
+      <w:proofErr w:type="spellEnd"/>
+      <w:r>
+        <w:t>';</w:t>
+      </w:r>
+    </w:p>
+    <w:p>
+      <w:r>
+        <w:t xml:space="preserve">import </w:t>
+      </w:r>
+      <w:proofErr w:type="spellStart"/>
+      <w:r>
+        <w:t>CourseDetails</w:t>
+      </w:r>
+      <w:proofErr w:type="spellEnd"/>
+      <w:r>
+        <w:t xml:space="preserve"> from </w:t>
+      </w:r>
+      <w:proofErr w:type="gramStart"/>
+      <w:r>
+        <w:t>'./</w:t>
+      </w:r>
+      <w:proofErr w:type="gramEnd"/>
+      <w:r>
+        <w:t>components/</w:t>
+      </w:r>
+      <w:proofErr w:type="spellStart"/>
+      <w:r>
+        <w:t>CourseDetails</w:t>
+      </w:r>
+      <w:proofErr w:type="spellEnd"/>
+      <w:r>
+        <w:t>';</w:t>
+      </w:r>
+    </w:p>
+    <w:p/>
+    <w:p>
+      <w:r>
+        <w:t xml:space="preserve">function </w:t>
+      </w:r>
+      <w:proofErr w:type="gramStart"/>
+      <w:r>
+        <w:t>App</w:t>
+      </w:r>
+      <w:r>
+        <w:rPr>
+          <w:i/>
+          <w:iCs/>
+        </w:rPr>
+        <w:t>(</w:t>
+      </w:r>
+      <w:proofErr w:type="gramEnd"/>
+      <w:r>
+        <w:rPr>
+          <w:i/>
+          <w:iCs/>
+        </w:rPr>
+        <w:t>)</w:t>
+      </w:r>
+      <w:r>
+        <w:t xml:space="preserve"> {</w:t>
+      </w:r>
+    </w:p>
+    <w:p>
+      <w:r>
+        <w:t xml:space="preserve">  </w:t>
+      </w:r>
+      <w:proofErr w:type="spellStart"/>
+      <w:r>
+        <w:t>const</w:t>
+      </w:r>
+      <w:proofErr w:type="spellEnd"/>
+      <w:r>
+        <w:t xml:space="preserve"> [</w:t>
+      </w:r>
+      <w:proofErr w:type="spellStart"/>
+      <w:r>
+        <w:t>currentView</w:t>
+      </w:r>
+      <w:proofErr w:type="spellEnd"/>
+      <w:r>
+        <w:t xml:space="preserve">, </w:t>
+      </w:r>
+      <w:proofErr w:type="spellStart"/>
+      <w:r>
+        <w:t>setCurrentView</w:t>
+      </w:r>
+      <w:proofErr w:type="spellEnd"/>
+      <w:r>
+        <w:t xml:space="preserve">] = </w:t>
+      </w:r>
+      <w:proofErr w:type="spellStart"/>
+      <w:r>
+        <w:t>useState</w:t>
+      </w:r>
+      <w:proofErr w:type="spellEnd"/>
+      <w:r>
+        <w:t>('book');</w:t>
+      </w:r>
+    </w:p>
+    <w:p/>
+    <w:p>
+      <w:r>
+        <w:t>  // 1️</w:t>
+      </w:r>
+      <w:r>
+        <w:rPr>
+          <w:rFonts w:ascii="Segoe UI Symbol" w:hAnsi="Segoe UI Symbol" w:cs="Segoe UI Symbol"/>
+        </w:rPr>
+        <w:t>⃣</w:t>
+      </w:r>
+      <w:r>
+        <w:t xml:space="preserve"> Element Variables</w:t>
+      </w:r>
+    </w:p>
+    <w:p>
+      <w:r>
+        <w:t>  let content;</w:t>
+      </w:r>
+    </w:p>
+    <w:p>
+      <w:r>
+        <w:lastRenderedPageBreak/>
+        <w:t>  if (</w:t>
+      </w:r>
+      <w:proofErr w:type="spellStart"/>
+      <w:r>
+        <w:t>currentView</w:t>
+      </w:r>
+      <w:proofErr w:type="spellEnd"/>
+      <w:r>
+        <w:t xml:space="preserve"> === 'book') {</w:t>
+      </w:r>
+    </w:p>
+    <w:p>
+      <w:r>
+        <w:t>    content = &lt;</w:t>
+      </w:r>
+      <w:proofErr w:type="spellStart"/>
+      <w:r>
+        <w:t>BookDetails</w:t>
+      </w:r>
+      <w:proofErr w:type="spellEnd"/>
+      <w:r>
+        <w:t xml:space="preserve"> /&gt;;</w:t>
+      </w:r>
+    </w:p>
+    <w:p>
+      <w:r>
+        <w:t>  } else if (</w:t>
+      </w:r>
+      <w:proofErr w:type="spellStart"/>
+      <w:r>
+        <w:t>currentView</w:t>
+      </w:r>
+      <w:proofErr w:type="spellEnd"/>
+      <w:r>
+        <w:t xml:space="preserve"> === 'blog') {</w:t>
+      </w:r>
+    </w:p>
+    <w:p>
+      <w:r>
+        <w:t>    content = &lt;</w:t>
+      </w:r>
+      <w:proofErr w:type="spellStart"/>
+      <w:r>
+        <w:t>BlogDetails</w:t>
+      </w:r>
+      <w:proofErr w:type="spellEnd"/>
+      <w:r>
+        <w:t xml:space="preserve"> /&gt;;</w:t>
+      </w:r>
+    </w:p>
+    <w:p>
+      <w:r>
+        <w:t>  } else {</w:t>
+      </w:r>
+    </w:p>
+    <w:p>
+      <w:r>
+        <w:t>    content = &lt;</w:t>
+      </w:r>
+      <w:proofErr w:type="spellStart"/>
+      <w:r>
+        <w:t>CourseDetails</w:t>
+      </w:r>
+      <w:proofErr w:type="spellEnd"/>
+      <w:r>
+        <w:t xml:space="preserve"> /&gt;;</w:t>
+      </w:r>
+    </w:p>
+    <w:p>
+      <w:r>
+        <w:t>  }</w:t>
+      </w:r>
+    </w:p>
+    <w:p/>
+    <w:p>
+      <w:r>
+        <w:t>  // 2️</w:t>
+      </w:r>
+      <w:r>
+        <w:rPr>
+          <w:rFonts w:ascii="Segoe UI Symbol" w:hAnsi="Segoe UI Symbol" w:cs="Segoe UI Symbol"/>
+        </w:rPr>
+        <w:t>⃣</w:t>
+      </w:r>
+      <w:r>
+        <w:t xml:space="preserve"> Function for switch-case rendering</w:t>
+      </w:r>
+    </w:p>
+    <w:p>
+      <w:r>
+        <w:t xml:space="preserve">  </w:t>
+      </w:r>
+      <w:proofErr w:type="spellStart"/>
+      <w:r>
+        <w:t>const</w:t>
+      </w:r>
+      <w:proofErr w:type="spellEnd"/>
+      <w:r>
+        <w:t xml:space="preserve"> </w:t>
+      </w:r>
+      <w:proofErr w:type="spellStart"/>
+      <w:r>
+        <w:t>renderComponent</w:t>
+      </w:r>
+      <w:proofErr w:type="spellEnd"/>
+      <w:r>
+        <w:t xml:space="preserve"> = </w:t>
+      </w:r>
+      <w:r>
+        <w:rPr>
+          <w:i/>
+          <w:iCs/>
+        </w:rPr>
+        <w:t>()</w:t>
+      </w:r>
+      <w:r>
+        <w:t xml:space="preserve"> =&gt; {</w:t>
+      </w:r>
+    </w:p>
+    <w:p>
+      <w:r>
+        <w:t>    switch (</w:t>
+      </w:r>
+      <w:proofErr w:type="spellStart"/>
+      <w:r>
+        <w:t>currentView</w:t>
+      </w:r>
+      <w:proofErr w:type="spellEnd"/>
+      <w:r>
+        <w:t>) {</w:t>
+      </w:r>
+    </w:p>
+    <w:p>
+      <w:r>
+        <w:t>      case 'book':</w:t>
+      </w:r>
+    </w:p>
+    <w:p>
+      <w:r>
+        <w:t>        return &lt;</w:t>
+      </w:r>
+      <w:proofErr w:type="spellStart"/>
+      <w:r>
+        <w:t>BookDetails</w:t>
+      </w:r>
+      <w:proofErr w:type="spellEnd"/>
+      <w:r>
+        <w:t xml:space="preserve"> /&gt;;</w:t>
+      </w:r>
+    </w:p>
+    <w:p>
+      <w:r>
+        <w:t>      case 'blog':</w:t>
+      </w:r>
+    </w:p>
+    <w:p>
+      <w:r>
+        <w:t>        return &lt;</w:t>
+      </w:r>
+      <w:proofErr w:type="spellStart"/>
+      <w:r>
+        <w:t>BlogDetails</w:t>
+      </w:r>
+      <w:proofErr w:type="spellEnd"/>
+      <w:r>
+        <w:t xml:space="preserve"> /&gt;;</w:t>
+      </w:r>
+    </w:p>
+    <w:p>
+      <w:r>
+        <w:t>      case 'course':</w:t>
+      </w:r>
+    </w:p>
+    <w:p>
+      <w:r>
+        <w:t>        return &lt;</w:t>
+      </w:r>
+      <w:proofErr w:type="spellStart"/>
+      <w:r>
+        <w:t>CourseDetails</w:t>
+      </w:r>
+      <w:proofErr w:type="spellEnd"/>
+      <w:r>
+        <w:t xml:space="preserve"> /&gt;;</w:t>
+      </w:r>
+    </w:p>
+    <w:p>
+      <w:r>
+        <w:t>      default:</w:t>
+      </w:r>
+    </w:p>
+    <w:p>
+      <w:r>
+        <w:t>        return &lt;p&gt;Select a valid view&lt;/p&gt;;</w:t>
+      </w:r>
+    </w:p>
+    <w:p>
+      <w:r>
+        <w:t>    }</w:t>
+      </w:r>
+    </w:p>
+    <w:p>
+      <w:r>
+        <w:t>  };</w:t>
+      </w:r>
+    </w:p>
+    <w:p/>
+    <w:p>
+      <w:r>
+        <w:t>  return (</w:t>
+      </w:r>
+    </w:p>
+    <w:p>
+      <w:r>
+        <w:t xml:space="preserve">    &lt;div </w:t>
+      </w:r>
+      <w:proofErr w:type="spellStart"/>
+      <w:r>
+        <w:t>className</w:t>
+      </w:r>
+      <w:proofErr w:type="spellEnd"/>
+      <w:r>
+        <w:t>="App"&gt;</w:t>
+      </w:r>
+    </w:p>
+    <w:p>
+      <w:r>
+        <w:t>      &lt;h1&gt;Blogger App&lt;/h1&gt;</w:t>
+      </w:r>
+    </w:p>
+    <w:p/>
+    <w:p>
+      <w:r>
+        <w:t>      &lt;div&gt;</w:t>
+      </w:r>
+    </w:p>
+    <w:p>
+      <w:r>
+        <w:t xml:space="preserve">        &lt;button </w:t>
+      </w:r>
+      <w:proofErr w:type="spellStart"/>
+      <w:r>
+        <w:t>onClick</w:t>
+      </w:r>
+      <w:proofErr w:type="spellEnd"/>
+      <w:proofErr w:type="gramStart"/>
+      <w:r>
+        <w:t>={</w:t>
+      </w:r>
+      <w:proofErr w:type="gramEnd"/>
+      <w:r>
+        <w:rPr>
+          <w:i/>
+          <w:iCs/>
+        </w:rPr>
+        <w:t>()</w:t>
+      </w:r>
+      <w:r>
+        <w:t xml:space="preserve"> =&gt; </w:t>
+      </w:r>
+      <w:proofErr w:type="spellStart"/>
+      <w:r>
+        <w:t>setCurrentView</w:t>
+      </w:r>
+      <w:proofErr w:type="spellEnd"/>
+      <w:r>
+        <w:t>('book')}&gt;Book&lt;/button&gt;</w:t>
+      </w:r>
+    </w:p>
+    <w:p>
+      <w:r>
+        <w:t xml:space="preserve">        &lt;button </w:t>
+      </w:r>
+      <w:proofErr w:type="spellStart"/>
+      <w:r>
+        <w:t>onClick</w:t>
+      </w:r>
+      <w:proofErr w:type="spellEnd"/>
+      <w:proofErr w:type="gramStart"/>
+      <w:r>
+        <w:t>={</w:t>
+      </w:r>
+      <w:proofErr w:type="gramEnd"/>
+      <w:r>
+        <w:rPr>
+          <w:i/>
+          <w:iCs/>
+        </w:rPr>
+        <w:t>()</w:t>
+      </w:r>
+      <w:r>
+        <w:t xml:space="preserve"> =&gt; </w:t>
+      </w:r>
+      <w:proofErr w:type="spellStart"/>
+      <w:r>
+        <w:t>setCurrentView</w:t>
+      </w:r>
+      <w:proofErr w:type="spellEnd"/>
+      <w:r>
+        <w:t>('blog')}&gt;Blog&lt;/button&gt;</w:t>
+      </w:r>
+    </w:p>
+    <w:p>
+      <w:r>
+        <w:t xml:space="preserve">        &lt;button </w:t>
+      </w:r>
+      <w:proofErr w:type="spellStart"/>
+      <w:r>
+        <w:t>onClick</w:t>
+      </w:r>
+      <w:proofErr w:type="spellEnd"/>
+      <w:proofErr w:type="gramStart"/>
+      <w:r>
+        <w:t>={</w:t>
+      </w:r>
+      <w:proofErr w:type="gramEnd"/>
+      <w:r>
+        <w:rPr>
+          <w:i/>
+          <w:iCs/>
+        </w:rPr>
+        <w:t>()</w:t>
+      </w:r>
+      <w:r>
+        <w:t xml:space="preserve"> =&gt; </w:t>
+      </w:r>
+      <w:proofErr w:type="spellStart"/>
+      <w:r>
+        <w:t>setCurrentView</w:t>
+      </w:r>
+      <w:proofErr w:type="spellEnd"/>
+      <w:r>
+        <w:t>('course')}&gt;Course&lt;/button&gt;</w:t>
+      </w:r>
+    </w:p>
+    <w:p>
+      <w:r>
+        <w:t>      &lt;/div&gt;</w:t>
+      </w:r>
+    </w:p>
+    <w:p/>
+    <w:p>
+      <w:r>
+        <w:t>      &lt;hr /&gt;</w:t>
+      </w:r>
+    </w:p>
+    <w:p/>
+    <w:p>
+      <w:r>
+        <w:t>      &lt;h3&gt;1️</w:t>
+      </w:r>
+      <w:r>
+        <w:rPr>
+          <w:rFonts w:ascii="Segoe UI Symbol" w:hAnsi="Segoe UI Symbol" w:cs="Segoe UI Symbol"/>
+        </w:rPr>
+        <w:t>⃣</w:t>
+      </w:r>
+      <w:r>
+        <w:t xml:space="preserve"> Using Element Variable (If/</w:t>
+      </w:r>
+      <w:proofErr w:type="gramStart"/>
+      <w:r>
+        <w:t>Else)&lt;</w:t>
+      </w:r>
+      <w:proofErr w:type="gramEnd"/>
+      <w:r>
+        <w:t>/h3&gt;</w:t>
+      </w:r>
+    </w:p>
+    <w:p>
+      <w:r>
+        <w:t>      {content}</w:t>
+      </w:r>
+    </w:p>
+    <w:p/>
+    <w:p>
+      <w:r>
+        <w:t>      &lt;h3&gt;2️</w:t>
+      </w:r>
+      <w:r>
+        <w:rPr>
+          <w:rFonts w:ascii="Segoe UI Symbol" w:hAnsi="Segoe UI Symbol" w:cs="Segoe UI Symbol"/>
+        </w:rPr>
+        <w:t>⃣</w:t>
+      </w:r>
+      <w:r>
+        <w:t xml:space="preserve"> Using Ternary Operator&lt;/h3&gt;</w:t>
+      </w:r>
+    </w:p>
+    <w:p>
+      <w:r>
+        <w:t>      {</w:t>
+      </w:r>
+      <w:proofErr w:type="spellStart"/>
+      <w:r>
+        <w:t>currentView</w:t>
+      </w:r>
+      <w:proofErr w:type="spellEnd"/>
+      <w:r>
+        <w:t xml:space="preserve"> === 'book</w:t>
+      </w:r>
+      <w:proofErr w:type="gramStart"/>
+      <w:r>
+        <w:t>' ?</w:t>
+      </w:r>
+      <w:proofErr w:type="gramEnd"/>
+      <w:r>
+        <w:t xml:space="preserve"> &lt;</w:t>
+      </w:r>
+      <w:proofErr w:type="spellStart"/>
+      <w:r>
+        <w:t>BookDetails</w:t>
+      </w:r>
+      <w:proofErr w:type="spellEnd"/>
+      <w:r>
+        <w:t xml:space="preserve"> /</w:t>
+      </w:r>
+      <w:proofErr w:type="gramStart"/>
+      <w:r>
+        <w:t>&gt; :</w:t>
+      </w:r>
+      <w:proofErr w:type="gramEnd"/>
+      <w:r>
+        <w:t xml:space="preserve"> &lt;p&gt;Not Book View&lt;/p&gt;}</w:t>
+      </w:r>
+    </w:p>
+    <w:p/>
+    <w:p>
+      <w:r>
+        <w:t>      &lt;h3&gt;3️</w:t>
+      </w:r>
+      <w:r>
+        <w:rPr>
+          <w:rFonts w:ascii="Segoe UI Symbol" w:hAnsi="Segoe UI Symbol" w:cs="Segoe UI Symbol"/>
+        </w:rPr>
+        <w:t>⃣</w:t>
+      </w:r>
+      <w:r>
+        <w:t xml:space="preserve"> Using Short-circuit AND&lt;/h3&gt;</w:t>
+      </w:r>
+    </w:p>
+    <w:p>
+      <w:r>
+        <w:t>      {</w:t>
+      </w:r>
+      <w:proofErr w:type="spellStart"/>
+      <w:r>
+        <w:t>currentView</w:t>
+      </w:r>
+      <w:proofErr w:type="spellEnd"/>
+      <w:r>
+        <w:t xml:space="preserve"> === 'blog' &amp;&amp; &lt;</w:t>
+      </w:r>
+      <w:proofErr w:type="spellStart"/>
+      <w:r>
+        <w:t>BlogDetails</w:t>
+      </w:r>
+      <w:proofErr w:type="spellEnd"/>
+      <w:r>
+        <w:t xml:space="preserve"> /&gt;}</w:t>
+      </w:r>
+    </w:p>
+    <w:p/>
+    <w:p>
+      <w:r>
+        <w:t>      &lt;h3&gt;4️</w:t>
+      </w:r>
+      <w:r>
+        <w:rPr>
+          <w:rFonts w:ascii="Segoe UI Symbol" w:hAnsi="Segoe UI Symbol" w:cs="Segoe UI Symbol"/>
+        </w:rPr>
+        <w:t>⃣</w:t>
+      </w:r>
+      <w:r>
+        <w:t xml:space="preserve"> Using Switch-case Function&lt;/h3&gt;</w:t>
+      </w:r>
+    </w:p>
+    <w:p>
+      <w:r>
+        <w:t>      {</w:t>
+      </w:r>
+      <w:proofErr w:type="spellStart"/>
+      <w:proofErr w:type="gramStart"/>
+      <w:r>
+        <w:t>renderComponent</w:t>
+      </w:r>
+      <w:proofErr w:type="spellEnd"/>
+      <w:r>
+        <w:t>(</w:t>
+      </w:r>
+      <w:proofErr w:type="gramEnd"/>
+      <w:r>
+        <w:t>)}</w:t>
+      </w:r>
+    </w:p>
+    <w:p>
+      <w:r>
+        <w:t>    &lt;/div&gt;</w:t>
+      </w:r>
+    </w:p>
+    <w:p>
+      <w:r>
+        <w:t>  );</w:t>
+      </w:r>
+    </w:p>
+    <w:p>
+      <w:r>
+        <w:t>}</w:t>
+      </w:r>
+    </w:p>
+    <w:p>
+      <w:r>
+        <w:t>export default App;</w:t>
+      </w:r>
+    </w:p>
+    <w:p>
+      <w:pPr>
+        <w:rPr>
+          <w:b/>
+          <w:bCs/>
+          <w:sz w:val="32"/>
+          <w:szCs w:val="32"/>
+        </w:rPr>
+      </w:pPr>
+      <w:proofErr w:type="gramStart"/>
+      <w:r>
+        <w:rPr>
+          <w:b/>
+          <w:bCs/>
+          <w:sz w:val="32"/>
+          <w:szCs w:val="32"/>
+        </w:rPr>
+        <w:t>File:src/components/BookDetails.js</w:t>
+      </w:r>
+      <w:proofErr w:type="gramEnd"/>
+    </w:p>
+    <w:p>
+      <w:r>
+        <w:t>import React from 'react';</w:t>
+      </w:r>
+    </w:p>
+    <w:p/>
+    <w:p>
+      <w:proofErr w:type="spellStart"/>
+      <w:r>
+        <w:t>const</w:t>
+      </w:r>
+      <w:proofErr w:type="spellEnd"/>
+      <w:r>
+        <w:t xml:space="preserve"> </w:t>
+      </w:r>
+      <w:proofErr w:type="spellStart"/>
+      <w:r>
+        <w:t>BookDetails</w:t>
+      </w:r>
+      <w:proofErr w:type="spellEnd"/>
+      <w:r>
+        <w:t xml:space="preserve"> = </w:t>
+      </w:r>
+      <w:r>
+        <w:rPr>
+          <w:i/>
+          <w:iCs/>
+        </w:rPr>
+        <w:t>()</w:t>
+      </w:r>
+      <w:r>
+        <w:t xml:space="preserve"> =&gt; (</w:t>
+      </w:r>
+    </w:p>
+    <w:p>
+      <w:r>
+        <w:t>  &lt;div&gt;</w:t>
+      </w:r>
+    </w:p>
+    <w:p>
+      <w:r>
+        <w:t>    &lt;h2&gt;Book Details&lt;/h2&gt;</w:t>
+      </w:r>
+    </w:p>
+    <w:p>
+      <w:r>
+        <w:t>    &lt;p&gt;</w:t>
+      </w:r>
+      <w:r>
+        <w:rPr>
+          <w:rFonts w:ascii="Segoe UI Emoji" w:hAnsi="Segoe UI Emoji" w:cs="Segoe UI Emoji"/>
+        </w:rPr>
+        <w:t>📖</w:t>
+      </w:r>
+      <w:r>
+        <w:t xml:space="preserve"> Title: React for Beginners&lt;/p&gt;</w:t>
+      </w:r>
+    </w:p>
+    <w:p>
+      <w:r>
+        <w:t>    &lt;p&gt;</w:t>
+      </w:r>
+      <w:r>
+        <w:rPr>
+          <w:rFonts w:ascii="Segoe UI Emoji" w:hAnsi="Segoe UI Emoji" w:cs="Segoe UI Emoji"/>
+        </w:rPr>
+        <w:t>✍️</w:t>
+      </w:r>
+      <w:r>
+        <w:t xml:space="preserve"> Author: John Doe&lt;/p&gt;</w:t>
+      </w:r>
+    </w:p>
+    <w:p>
+      <w:r>
+        <w:t>    &lt;p&gt;</w:t>
+      </w:r>
+      <w:r>
+        <w:rPr>
+          <w:rFonts w:ascii="Segoe UI Emoji" w:hAnsi="Segoe UI Emoji" w:cs="Segoe UI Emoji"/>
+        </w:rPr>
+        <w:t>💰</w:t>
+      </w:r>
+      <w:r>
+        <w:t xml:space="preserve"> Price: ₹499&lt;/p&gt;</w:t>
+      </w:r>
+    </w:p>
+    <w:p>
+      <w:r>
+        <w:t>  &lt;/div&gt;</w:t>
+      </w:r>
+    </w:p>
+    <w:p>
+      <w:r>
+        <w:t>);</w:t>
+      </w:r>
+    </w:p>
+    <w:p>
+      <w:r>
+        <w:t xml:space="preserve">export default </w:t>
+      </w:r>
+      <w:proofErr w:type="spellStart"/>
+      <w:r>
+        <w:t>BookDetails</w:t>
+      </w:r>
+      <w:proofErr w:type="spellEnd"/>
+      <w:r>
+        <w:t>;</w:t>
+      </w:r>
+    </w:p>
+    <w:p>
+      <w:pPr>
+        <w:rPr>
+          <w:b/>
+          <w:bCs/>
+          <w:sz w:val="32"/>
+          <w:szCs w:val="32"/>
+        </w:rPr>
+      </w:pPr>
+      <w:proofErr w:type="gramStart"/>
+      <w:r>
+        <w:rPr>
+          <w:b/>
+          <w:bCs/>
+          <w:sz w:val="32"/>
+          <w:szCs w:val="32"/>
+        </w:rPr>
+        <w:lastRenderedPageBreak/>
+        <w:t>File:src/components/BlogDetails.js</w:t>
+      </w:r>
+      <w:proofErr w:type="gramEnd"/>
+    </w:p>
+    <w:p>
+      <w:r>
+        <w:t>import React from 'react';</w:t>
+      </w:r>
+    </w:p>
+    <w:p/>
+    <w:p>
+      <w:proofErr w:type="spellStart"/>
+      <w:r>
+        <w:t>const</w:t>
+      </w:r>
+      <w:proofErr w:type="spellEnd"/>
+      <w:r>
+        <w:t xml:space="preserve"> </w:t>
+      </w:r>
+      <w:proofErr w:type="spellStart"/>
+      <w:r>
+        <w:t>BlogDetails</w:t>
+      </w:r>
+      <w:proofErr w:type="spellEnd"/>
+      <w:r>
+        <w:t xml:space="preserve"> = </w:t>
+      </w:r>
+      <w:r>
+        <w:rPr>
+          <w:i/>
+          <w:iCs/>
+        </w:rPr>
+        <w:t>()</w:t>
+      </w:r>
+      <w:r>
+        <w:t xml:space="preserve"> =&gt; (</w:t>
+      </w:r>
+    </w:p>
+    <w:p>
+      <w:r>
+        <w:t>  &lt;div&gt;</w:t>
+      </w:r>
+    </w:p>
+    <w:p>
+      <w:r>
+        <w:t>    &lt;h2&gt;Blog Details&lt;/h2&gt;</w:t>
+      </w:r>
+    </w:p>
+    <w:p>
+      <w:r>
+        <w:t>    &lt;p&gt;</w:t>
+      </w:r>
+      <w:r>
+        <w:rPr>
+          <w:rFonts w:ascii="Segoe UI Emoji" w:hAnsi="Segoe UI Emoji" w:cs="Segoe UI Emoji"/>
+        </w:rPr>
+        <w:t>📝</w:t>
+      </w:r>
+      <w:r>
+        <w:t xml:space="preserve"> Title: Understanding React Hooks&lt;/p&gt;</w:t>
+      </w:r>
+    </w:p>
+    <w:p>
+      <w:r>
+        <w:t>    &lt;p&gt;</w:t>
+      </w:r>
+      <w:r>
+        <w:rPr>
+          <w:rFonts w:ascii="Segoe UI Emoji" w:hAnsi="Segoe UI Emoji" w:cs="Segoe UI Emoji"/>
+        </w:rPr>
+        <w:t>📅</w:t>
+      </w:r>
+      <w:r>
+        <w:t xml:space="preserve"> Date: 30 July 2025&lt;/p&gt;</w:t>
+      </w:r>
+    </w:p>
+    <w:p>
+      <w:r>
+        <w:t>    &lt;p&gt;</w:t>
+      </w:r>
+      <w:r>
+        <w:rPr>
+          <w:rFonts w:ascii="Segoe UI Emoji" w:hAnsi="Segoe UI Emoji" w:cs="Segoe UI Emoji"/>
+        </w:rPr>
+        <w:t>👤</w:t>
+      </w:r>
+      <w:r>
+        <w:t xml:space="preserve"> Author: Jane Smith&lt;/p&gt;</w:t>
+      </w:r>
+    </w:p>
+    <w:p>
+      <w:r>
+        <w:t>  &lt;/div&gt;</w:t>
+      </w:r>
+    </w:p>
+    <w:p>
+      <w:r>
+        <w:t>);</w:t>
+      </w:r>
+    </w:p>
+    <w:p>
+      <w:r>
+        <w:t xml:space="preserve">export default </w:t>
+      </w:r>
+      <w:proofErr w:type="spellStart"/>
+      <w:r>
+        <w:t>BlogDetails</w:t>
+      </w:r>
+      <w:proofErr w:type="spellEnd"/>
+      <w:r>
+        <w:t>;</w:t>
+      </w:r>
+    </w:p>
+    <w:p/>
+    <w:p/>
+    <w:p>
+      <w:pPr>
+        <w:rPr>
+          <w:b/>
+          <w:bCs/>
+          <w:sz w:val="32"/>
+          <w:szCs w:val="32"/>
+        </w:rPr>
+      </w:pPr>
+      <w:proofErr w:type="gramStart"/>
+      <w:r>
+        <w:rPr>
+          <w:b/>
+          <w:bCs/>
+          <w:sz w:val="32"/>
+          <w:szCs w:val="32"/>
+        </w:rPr>
+        <w:t>File:src/components/CourseDetails.js</w:t>
+      </w:r>
+      <w:proofErr w:type="gramEnd"/>
+    </w:p>
+    <w:p>
+      <w:r>
+        <w:t>import React from 'react';</w:t>
+      </w:r>
+    </w:p>
+    <w:p/>
+    <w:p>
+      <w:proofErr w:type="spellStart"/>
+      <w:r>
+        <w:t>const</w:t>
+      </w:r>
+      <w:proofErr w:type="spellEnd"/>
+      <w:r>
+        <w:t xml:space="preserve"> </w:t>
+      </w:r>
+      <w:proofErr w:type="spellStart"/>
+      <w:r>
+        <w:t>CourseDetails</w:t>
+      </w:r>
+      <w:proofErr w:type="spellEnd"/>
+      <w:r>
+        <w:t xml:space="preserve"> = </w:t>
+      </w:r>
+      <w:r>
+        <w:rPr>
+          <w:i/>
+          <w:iCs/>
+        </w:rPr>
+        <w:t>()</w:t>
+      </w:r>
+      <w:r>
+        <w:t xml:space="preserve"> =&gt; (</w:t>
+      </w:r>
+    </w:p>
+    <w:p>
+      <w:r>
+        <w:t>  &lt;div&gt;</w:t>
+      </w:r>
+    </w:p>
+    <w:p>
+      <w:r>
+        <w:t>    &lt;h2&gt;Course Details&lt;/h2&gt;</w:t>
+      </w:r>
+    </w:p>
+    <w:p>
+      <w:r>
+        <w:t>    &lt;p&gt;</w:t>
+      </w:r>
+      <w:r>
+        <w:rPr>
+          <w:rFonts w:ascii="Segoe UI Emoji" w:hAnsi="Segoe UI Emoji" w:cs="Segoe UI Emoji"/>
+        </w:rPr>
+        <w:t>🎓</w:t>
+      </w:r>
+      <w:r>
+        <w:t xml:space="preserve"> Course: Mastering React&lt;/p&gt;</w:t>
+      </w:r>
+    </w:p>
+    <w:p>
+      <w:r>
+        <w:t>    &lt;p&gt;</w:t>
+      </w:r>
+      <w:r>
+        <w:rPr>
+          <w:rFonts w:ascii="Segoe UI Emoji" w:hAnsi="Segoe UI Emoji" w:cs="Segoe UI Emoji"/>
+        </w:rPr>
+        <w:t>📍</w:t>
+      </w:r>
+      <w:r>
+        <w:t xml:space="preserve"> Duration: 6 weeks&lt;/p&gt;</w:t>
+      </w:r>
+    </w:p>
+    <w:p>
+      <w:r>
+        <w:t>    &lt;p&gt;</w:t>
+      </w:r>
+      <w:r>
+        <w:rPr>
+          <w:rFonts w:ascii="Segoe UI Emoji" w:hAnsi="Segoe UI Emoji" w:cs="Segoe UI Emoji"/>
+        </w:rPr>
+        <w:t>🎯</w:t>
+      </w:r>
+      <w:r>
+        <w:t xml:space="preserve"> Level: Intermediate&lt;/p&gt;</w:t>
+      </w:r>
+    </w:p>
+    <w:p>
+      <w:r>
+        <w:t>  &lt;/div&gt;</w:t>
+      </w:r>
+    </w:p>
+    <w:p>
+      <w:r>
+        <w:t>);</w:t>
+      </w:r>
+    </w:p>
+    <w:p>
+      <w:r>
+        <w:t xml:space="preserve">export default </w:t>
+      </w:r>
+      <w:proofErr w:type="spellStart"/>
+      <w:r>
+        <w:t>CourseDetails</w:t>
+      </w:r>
+      <w:proofErr w:type="spellEnd"/>
+      <w:r>
+        <w:t>;</w:t>
+      </w:r>
+    </w:p>
+    <w:p/>
+    <w:p/>
+    <w:p/>
+    <w:p/>
+    <w:p>
+      <w:pPr>
+        <w:rPr>
+          <w:b/>
+          <w:bCs/>
+          <w:sz w:val="32"/>
+          <w:szCs w:val="32"/>
+        </w:rPr>
+      </w:pPr>
+      <w:r>
+        <w:rPr>
+          <w:b/>
+          <w:bCs/>
+          <w:sz w:val="32"/>
+          <w:szCs w:val="32"/>
+        </w:rPr>
+        <w:lastRenderedPageBreak/>
+        <w:t>Output:</w:t>
+      </w:r>
+    </w:p>
+    <w:p>
+      <w:pPr>
+        <w:rPr>
+          <w:b/>
+          <w:bCs/>
+          <w:sz w:val="32"/>
+          <w:szCs w:val="32"/>
+        </w:rPr>
+      </w:pPr>
+      <w:r>
+        <w:rPr>
+          <w:b/>
+          <w:bCs/>
+          <w:noProof/>
+          <w:sz w:val="32"/>
+          <w:szCs w:val="32"/>
+        </w:rPr>
+        <w:drawing>
+          <wp:inline distT="0" distB="0" distL="0" distR="0" wp14:anchorId="3433BDC1" wp14:editId="2ABA76E7">
+            <wp:extent cx="5731510" cy="3423920"/>
+            <wp:effectExtent l="152400" t="152400" r="364490" b="367030"/>
+            <wp:docPr id="1222920978" name="Picture 3"/>
+            <wp:cNvGraphicFramePr>
+              <a:graphicFrameLocks xmlns:a="http://schemas.openxmlformats.org/drawingml/2006/main" noChangeAspect="1"/>
+            </wp:cNvGraphicFramePr>
+            <a:graphic xmlns:a="http://schemas.openxmlformats.org/drawingml/2006/main">
+              <a:graphicData uri="http://schemas.openxmlformats.org/drawingml/2006/picture">
+                <pic:pic xmlns:pic="http://schemas.openxmlformats.org/drawingml/2006/picture">
+                  <pic:nvPicPr>
+                    <pic:cNvPr id="1222920978" name="Picture 1222920978"/>
+                    <pic:cNvPicPr/>
+                  </pic:nvPicPr>
+                  <pic:blipFill>
+                    <a:blip r:embed="rId12" cstate="print">
+                      <a:extLst>
+                        <a:ext uri="{28A0092B-C50C-407E-A947-70E740481C1C}">
+                          <a14:useLocalDpi xmlns:a14="http://schemas.microsoft.com/office/drawing/2010/main" val="0"/>
+                        </a:ext>
+                      </a:extLst>
+                    </a:blip>
+                    <a:stretch>
+                      <a:fillRect/>
+                    </a:stretch>
+                  </pic:blipFill>
+                  <pic:spPr>
+                    <a:xfrm>
+                      <a:off x="0" y="0"/>
+                      <a:ext cx="5731510" cy="3423920"/>
+                    </a:xfrm>
+                    <a:prstGeom prst="rect">
+                      <a:avLst/>
+                    </a:prstGeom>
+                    <a:ln>
+                      <a:noFill/>
+                    </a:ln>
+                    <a:effectLst>
+                      <a:outerShdw blurRad="292100" dist="139700" dir="2700000" algn="tl" rotWithShape="0">
+                        <a:srgbClr val="333333">
+                          <a:alpha val="65000"/>
+                        </a:srgbClr>
+                      </a:outerShdw>
+                    </a:effectLst>
+                  </pic:spPr>
+                </pic:pic>
+              </a:graphicData>
+            </a:graphic>
+          </wp:inline>
+        </w:drawing>
+      </w:r>
+    </w:p>
+    <w:p>
+      <w:pPr>
+        <w:rPr>
+          <w:b/>
+          <w:bCs/>
+          <w:sz w:val="32"/>
+          <w:szCs w:val="32"/>
+        </w:rPr>
+      </w:pPr>
+      <w:r>
+        <w:rPr>
+          <w:b/>
+          <w:bCs/>
+          <w:noProof/>
+          <w:sz w:val="32"/>
+          <w:szCs w:val="32"/>
+        </w:rPr>
+        <w:drawing>
+          <wp:inline distT="0" distB="0" distL="0" distR="0" wp14:anchorId="64706EF6" wp14:editId="2AB9889B">
+            <wp:extent cx="5731510" cy="3414395"/>
+            <wp:effectExtent l="152400" t="152400" r="364490" b="357505"/>
+            <wp:docPr id="1303329409" name="Picture 4"/>
+            <wp:cNvGraphicFramePr>
+              <a:graphicFrameLocks xmlns:a="http://schemas.openxmlformats.org/drawingml/2006/main" noChangeAspect="1"/>
+            </wp:cNvGraphicFramePr>
+            <a:graphic xmlns:a="http://schemas.openxmlformats.org/drawingml/2006/main">
+              <a:graphicData uri="http://schemas.openxmlformats.org/drawingml/2006/picture">
+                <pic:pic xmlns:pic="http://schemas.openxmlformats.org/drawingml/2006/picture">
+                  <pic:nvPicPr>
+                    <pic:cNvPr id="1303329409" name="Picture 1303329409"/>
+                    <pic:cNvPicPr/>
+                  </pic:nvPicPr>
+                  <pic:blipFill>
+                    <a:blip r:embed="rId13" cstate="print">
+                      <a:extLst>
+                        <a:ext uri="{28A0092B-C50C-407E-A947-70E740481C1C}">
+                          <a14:useLocalDpi xmlns:a14="http://schemas.microsoft.com/office/drawing/2010/main" val="0"/>
+                        </a:ext>
+                      </a:extLst>
+                    </a:blip>
+                    <a:stretch>
+                      <a:fillRect/>
+                    </a:stretch>
+                  </pic:blipFill>
+                  <pic:spPr>
+                    <a:xfrm>
+                      <a:off x="0" y="0"/>
+                      <a:ext cx="5731510" cy="3414395"/>
+                    </a:xfrm>
+                    <a:prstGeom prst="rect">
+                      <a:avLst/>
+                    </a:prstGeom>
+                    <a:ln>
+                      <a:noFill/>
+                    </a:ln>
+                    <a:effectLst>
+                      <a:outerShdw blurRad="292100" dist="139700" dir="2700000" algn="tl" rotWithShape="0">
+                        <a:srgbClr val="333333">
+                          <a:alpha val="65000"/>
+                        </a:srgbClr>
+                      </a:outerShdw>
+                    </a:effectLst>
+                  </pic:spPr>
+                </pic:pic>
+              </a:graphicData>
+            </a:graphic>
+          </wp:inline>
+        </w:drawing>
+      </w:r>
+    </w:p>
+    <w:p>
+      <w:pPr>
+        <w:rPr>
+          <w:b/>
+          <w:bCs/>
+          <w:sz w:val="32"/>
+          <w:szCs w:val="32"/>
+        </w:rPr>
+      </w:pPr>
+    </w:p>
+    <w:p>
+      <w:pPr>
+        <w:rPr>
+          <w:b/>
+          <w:bCs/>
+          <w:sz w:val="32"/>
+          <w:szCs w:val="32"/>
+        </w:rPr>
+      </w:pPr>
+      <w:r>
+        <w:rPr>
+          <w:b/>
+          <w:bCs/>
+          <w:noProof/>
+          <w:sz w:val="32"/>
+          <w:szCs w:val="32"/>
+        </w:rPr>
+        <w:lastRenderedPageBreak/>
+        <w:drawing>
+          <wp:inline distT="0" distB="0" distL="0" distR="0" wp14:anchorId="138ECEE5" wp14:editId="14CA29FD">
+            <wp:extent cx="5731510" cy="3434080"/>
+            <wp:effectExtent l="152400" t="152400" r="364490" b="356870"/>
+            <wp:docPr id="904645377" name="Picture 5"/>
+            <wp:cNvGraphicFramePr>
+              <a:graphicFrameLocks xmlns:a="http://schemas.openxmlformats.org/drawingml/2006/main" noChangeAspect="1"/>
+            </wp:cNvGraphicFramePr>
+            <a:graphic xmlns:a="http://schemas.openxmlformats.org/drawingml/2006/main">
+              <a:graphicData uri="http://schemas.openxmlformats.org/drawingml/2006/picture">
+                <pic:pic xmlns:pic="http://schemas.openxmlformats.org/drawingml/2006/picture">
+                  <pic:nvPicPr>
+                    <pic:cNvPr id="904645377" name="Picture 904645377"/>
+                    <pic:cNvPicPr/>
+                  </pic:nvPicPr>
+                  <pic:blipFill>
+                    <a:blip r:embed="rId14" cstate="print">
+                      <a:extLst>
+                        <a:ext uri="{28A0092B-C50C-407E-A947-70E740481C1C}">
+                          <a14:useLocalDpi xmlns:a14="http://schemas.microsoft.com/office/drawing/2010/main" val="0"/>
+                        </a:ext>
+                      </a:extLst>
+                    </a:blip>
+                    <a:stretch>
+                      <a:fillRect/>
+                    </a:stretch>
+                  </pic:blipFill>
+                  <pic:spPr>
+                    <a:xfrm>
+                      <a:off x="0" y="0"/>
+                      <a:ext cx="5731510" cy="3434080"/>
+                    </a:xfrm>
+                    <a:prstGeom prst="rect">
+                      <a:avLst/>
+                    </a:prstGeom>
+                    <a:ln>
+                      <a:noFill/>
+                    </a:ln>
+                    <a:effectLst>
+                      <a:outerShdw blurRad="292100" dist="139700" dir="2700000" algn="tl" rotWithShape="0">
+                        <a:srgbClr val="333333">
+                          <a:alpha val="65000"/>
+                        </a:srgbClr>
+                      </a:outerShdw>
+                    </a:effectLst>
+                  </pic:spPr>
+                </pic:pic>
+              </a:graphicData>
+            </a:graphic>
+          </wp:inline>
+        </w:drawing>
+      </w:r>
+    </w:p>
+    <w:p/>
+    <w:p/>
+    <w:p/>
+    <w:p/>
+    <w:p/>
+    <w:p/>
+    <w:p/>
+    <w:p/>
+    <w:p>
+      <w:pPr>
+        <w:rPr>
+          <w:b/>
+          <w:bCs/>
+          <w:sz w:val="32"/>
+          <w:szCs w:val="32"/>
+        </w:rPr>
+      </w:pPr>
+    </w:p>
+    <w:p>
+      <w:pPr>
+        <w:rPr>
+          <w:b/>
+          <w:bCs/>
+          <w:sz w:val="32"/>
+          <w:szCs w:val="32"/>
+        </w:rPr>
+      </w:pPr>
+    </w:p>
+    <w:p>
+      <w:pPr>
+        <w:rPr>
+          <w:b/>
+          <w:bCs/>
+          <w:sz w:val="32"/>
+          <w:szCs w:val="32"/>
+        </w:rPr>
+      </w:pPr>
+    </w:p>
+    <w:p>
+      <w:pPr>
+        <w:rPr>
+          <w:b/>
+          <w:bCs/>
+          <w:sz w:val="32"/>
+          <w:szCs w:val="32"/>
+        </w:rPr>
+      </w:pPr>
+    </w:p>
+    <w:p/>
+    <w:p/>
+    <w:p/>
+    <w:p/>
+    <w:p/>
+    <w:p/>
+    <w:p/>
     <w:p/>
     <w:sectPr>
       <w:pgSz w:w="11906" w:h="16838"/>

</xml_diff>